<commit_message>
release notes moved to googledocs
</commit_message>
<xml_diff>
--- a/tecto2umr/data-release-notes 2.0.docx
+++ b/tecto2umr/data-release-notes 2.0.docx
@@ -5,70 +5,232 @@
     <w:p>
       <w:pPr>
         <w:spacing w:after="0" w:line="240" w:lineRule="auto"/>
-      </w:pPr>
-      <w:proofErr w:type="spellStart"/>
-      <w:r>
         <w:rPr>
           <w:b/>
           <w:sz w:val="28"/>
           <w:szCs w:val="28"/>
         </w:rPr>
-        <w:t>UMR</w:t>
-      </w:r>
-      <w:proofErr w:type="spellEnd"/>
+      </w:pPr>
+      <w:proofErr w:type="spellStart"/>
       <w:r>
         <w:rPr>
           <w:b/>
           <w:sz w:val="28"/>
           <w:szCs w:val="28"/>
-        </w:rPr>
-        <w:t xml:space="preserve"> 2.0 - </w:t>
-      </w:r>
+          <w:highlight w:val="yellow"/>
+        </w:rPr>
+        <w:t>PŘESUNUTO</w:t>
+      </w:r>
+      <w:proofErr w:type="spellEnd"/>
       <w:r>
         <w:rPr>
           <w:b/>
           <w:sz w:val="28"/>
           <w:szCs w:val="28"/>
-        </w:rPr>
-        <w:t xml:space="preserve">Czech </w:t>
-      </w:r>
-      <w:proofErr w:type="spellStart"/>
+          <w:highlight w:val="yellow"/>
+        </w:rPr>
+        <w:t xml:space="preserve"> </w:t>
+      </w:r>
+      <w:proofErr w:type="spellStart"/>
+      <w:proofErr w:type="gramStart"/>
       <w:r>
         <w:rPr>
           <w:b/>
           <w:sz w:val="28"/>
           <w:szCs w:val="28"/>
-        </w:rPr>
-        <w:t>UMR</w:t>
-      </w:r>
-      <w:proofErr w:type="spellEnd"/>
+          <w:highlight w:val="yellow"/>
+        </w:rPr>
+        <w:t>na</w:t>
+      </w:r>
+      <w:proofErr w:type="spellEnd"/>
+      <w:proofErr w:type="gramEnd"/>
       <w:r>
         <w:rPr>
           <w:b/>
           <w:sz w:val="28"/>
           <w:szCs w:val="28"/>
-        </w:rPr>
-        <w:t xml:space="preserve"> data</w:t>
-      </w:r>
+          <w:highlight w:val="yellow"/>
+        </w:rPr>
+        <w:t xml:space="preserve"> </w:t>
+      </w:r>
+      <w:proofErr w:type="spellStart"/>
       <w:r>
         <w:rPr>
           <w:b/>
           <w:sz w:val="28"/>
           <w:szCs w:val="28"/>
-        </w:rPr>
-        <w:t xml:space="preserve">: Release </w:t>
-      </w:r>
-      <w:r>
+          <w:highlight w:val="yellow"/>
+        </w:rPr>
+        <w:t>adresu</w:t>
+      </w:r>
+      <w:proofErr w:type="spellEnd"/>
+    </w:p>
+    <w:p>
+      <w:pPr>
+        <w:spacing w:after="0" w:line="240" w:lineRule="auto"/>
+        <w:rPr>
+          <w:b/>
+        </w:rPr>
+      </w:pPr>
+      <w:hyperlink r:id="rId9" w:history="1">
+        <w:r>
+          <w:rPr>
+            <w:rStyle w:val="Hypertextovodkaz"/>
+            <w:b/>
+          </w:rPr>
+          <w:t>https://docs.google.com/document/d/1v0ou24nai8gPcJxIFbk1zMMYHgUCLSDD/edit</w:t>
+        </w:r>
+      </w:hyperlink>
+    </w:p>
+    <w:p>
+      <w:pPr>
+        <w:spacing w:after="0" w:line="240" w:lineRule="auto"/>
         <w:rPr>
           <w:b/>
           <w:sz w:val="28"/>
           <w:szCs w:val="28"/>
         </w:rPr>
+      </w:pPr>
+      <w:proofErr w:type="spellStart"/>
+      <w:r>
+        <w:rPr>
+          <w:b/>
+          <w:sz w:val="28"/>
+          <w:szCs w:val="28"/>
+          <w:highlight w:val="yellow"/>
+        </w:rPr>
+        <w:t>Prosím</w:t>
+      </w:r>
+      <w:proofErr w:type="spellEnd"/>
+      <w:r>
+        <w:rPr>
+          <w:b/>
+          <w:sz w:val="28"/>
+          <w:szCs w:val="28"/>
+          <w:highlight w:val="yellow"/>
+        </w:rPr>
+        <w:t xml:space="preserve">, </w:t>
+      </w:r>
+      <w:proofErr w:type="spellStart"/>
+      <w:r>
+        <w:rPr>
+          <w:b/>
+          <w:sz w:val="28"/>
+          <w:szCs w:val="28"/>
+          <w:highlight w:val="yellow"/>
+        </w:rPr>
+        <w:t>dále</w:t>
+      </w:r>
+      <w:proofErr w:type="spellEnd"/>
+      <w:r>
+        <w:rPr>
+          <w:b/>
+          <w:sz w:val="28"/>
+          <w:szCs w:val="28"/>
+          <w:highlight w:val="yellow"/>
+        </w:rPr>
+        <w:t xml:space="preserve"> </w:t>
+      </w:r>
+      <w:proofErr w:type="spellStart"/>
+      <w:r>
+        <w:rPr>
+          <w:b/>
+          <w:sz w:val="28"/>
+          <w:szCs w:val="28"/>
+          <w:highlight w:val="yellow"/>
+        </w:rPr>
+        <w:t>neupravovat</w:t>
+      </w:r>
+      <w:proofErr w:type="spellEnd"/>
+      <w:r>
+        <w:rPr>
+          <w:b/>
+          <w:sz w:val="28"/>
+          <w:szCs w:val="28"/>
+          <w:highlight w:val="yellow"/>
+        </w:rPr>
+        <w:t>!!</w:t>
+      </w:r>
+    </w:p>
+    <w:p>
+      <w:pPr>
+        <w:spacing w:after="0" w:line="240" w:lineRule="auto"/>
+        <w:rPr>
+          <w:b/>
+          <w:sz w:val="28"/>
+          <w:szCs w:val="28"/>
+        </w:rPr>
+      </w:pPr>
+    </w:p>
+    <w:p>
+      <w:pPr>
+        <w:spacing w:after="0" w:line="240" w:lineRule="auto"/>
+      </w:pPr>
+      <w:proofErr w:type="spellStart"/>
+      <w:r>
+        <w:rPr>
+          <w:b/>
+          <w:sz w:val="28"/>
+          <w:szCs w:val="28"/>
+        </w:rPr>
+        <w:t>UMR</w:t>
+      </w:r>
+      <w:proofErr w:type="spellEnd"/>
+      <w:r>
+        <w:rPr>
+          <w:b/>
+          <w:sz w:val="28"/>
+          <w:szCs w:val="28"/>
+        </w:rPr>
+        <w:t xml:space="preserve"> 2.0 - </w:t>
+      </w:r>
+      <w:r>
+        <w:rPr>
+          <w:b/>
+          <w:sz w:val="28"/>
+          <w:szCs w:val="28"/>
+        </w:rPr>
+        <w:t xml:space="preserve">Czech </w:t>
+      </w:r>
+      <w:proofErr w:type="spellStart"/>
+      <w:r>
+        <w:rPr>
+          <w:b/>
+          <w:sz w:val="28"/>
+          <w:szCs w:val="28"/>
+        </w:rPr>
+        <w:t>UMR</w:t>
+      </w:r>
+      <w:proofErr w:type="spellEnd"/>
+      <w:r>
+        <w:rPr>
+          <w:b/>
+          <w:sz w:val="28"/>
+          <w:szCs w:val="28"/>
+        </w:rPr>
+        <w:t xml:space="preserve"> data</w:t>
+      </w:r>
+      <w:r>
+        <w:rPr>
+          <w:b/>
+          <w:sz w:val="28"/>
+          <w:szCs w:val="28"/>
+        </w:rPr>
+        <w:t xml:space="preserve">: Release </w:t>
+      </w:r>
+      <w:r>
+        <w:rPr>
+          <w:b/>
+          <w:sz w:val="28"/>
+          <w:szCs w:val="28"/>
+        </w:rPr>
         <w:t>notes</w:t>
       </w:r>
       <w:r>
         <w:t xml:space="preserve">  </w:t>
       </w:r>
+      <w:bookmarkStart w:id="0" w:name="_GoBack"/>
+      <w:bookmarkEnd w:id="0"/>
     </w:p>
     <w:p>
       <w:pPr>
@@ -398,7 +560,7 @@
         </w:rPr>
         <w:t xml:space="preserve"> </w:t>
       </w:r>
-      <w:commentRangeStart w:id="0"/>
+      <w:commentRangeStart w:id="1"/>
       <w:r>
         <w:rPr>
           <w:rFonts w:cstheme="minorHAnsi"/>
@@ -418,12 +580,12 @@
         </w:rPr>
         <w:t xml:space="preserve"> Czech sentences</w:t>
       </w:r>
-      <w:commentRangeEnd w:id="0"/>
+      <w:commentRangeEnd w:id="1"/>
       <w:r>
         <w:rPr>
           <w:rStyle w:val="Odkaznakoment"/>
         </w:rPr>
-        <w:commentReference w:id="0"/>
+        <w:commentReference w:id="1"/>
       </w:r>
       <w:r>
         <w:rPr>
@@ -920,16 +1082,16 @@
       <w:r>
         <w:t xml:space="preserve"> / </w:t>
       </w:r>
-      <w:commentRangeStart w:id="1"/>
+      <w:commentRangeStart w:id="2"/>
       <w:r>
         <w:t>relations of bridging anaphora</w:t>
       </w:r>
-      <w:commentRangeEnd w:id="1"/>
+      <w:commentRangeEnd w:id="2"/>
       <w:r>
         <w:rPr>
           <w:rStyle w:val="Odkaznakoment"/>
         </w:rPr>
-        <w:commentReference w:id="1"/>
+        <w:commentReference w:id="2"/>
       </w:r>
       <w:r>
         <w:t>) and the type of reference (e.g., specific or generic)</w:t>
@@ -1172,7 +1334,14 @@
         <w:rPr>
           <w:i/>
         </w:rPr>
-        <w:t xml:space="preserve"> = Martin </w:t>
+        <w:t xml:space="preserve"> </w:t>
+      </w:r>
+      <w:r>
+        <w:rPr>
+          <w:i/>
+        </w:rPr>
+        <w:lastRenderedPageBreak/>
+        <w:t xml:space="preserve">= Martin </w:t>
       </w:r>
       <w:proofErr w:type="spellStart"/>
       <w:r>
@@ -1245,7 +1414,7 @@
         <w:spacing w:after="0" w:line="240" w:lineRule="auto"/>
         <w:ind w:left="284" w:hanging="142"/>
       </w:pPr>
-      <w:commentRangeStart w:id="2"/>
+      <w:commentRangeStart w:id="3"/>
       <w:r>
         <w:rPr>
           <w:b/>
@@ -1278,12 +1447,12 @@
       <w:r>
         <w:t xml:space="preserve"> </w:t>
       </w:r>
-      <w:commentRangeEnd w:id="2"/>
+      <w:commentRangeEnd w:id="3"/>
       <w:r>
         <w:rPr>
           <w:rStyle w:val="Odkaznakoment"/>
         </w:rPr>
-        <w:commentReference w:id="2"/>
+        <w:commentReference w:id="3"/>
       </w:r>
       <w:r>
         <w:t xml:space="preserve">within </w:t>
@@ -1315,10 +1484,9 @@
         <w:spacing w:after="0" w:line="240" w:lineRule="auto"/>
       </w:pPr>
       <w:r>
-        <w:lastRenderedPageBreak/>
         <w:t xml:space="preserve">In relatively </w:t>
       </w:r>
-      <w:commentRangeStart w:id="3"/>
+      <w:commentRangeStart w:id="4"/>
       <w:r>
         <w:t xml:space="preserve">rare cases, separate nodes are kept in </w:t>
       </w:r>
@@ -1326,13 +1494,13 @@
       <w:r>
         <w:t>UMRs</w:t>
       </w:r>
-      <w:commentRangeEnd w:id="3"/>
+      <w:commentRangeEnd w:id="4"/>
       <w:proofErr w:type="spellEnd"/>
       <w:r>
         <w:rPr>
           <w:rStyle w:val="Odkaznakoment"/>
         </w:rPr>
-        <w:commentReference w:id="3"/>
+        <w:commentReference w:id="4"/>
       </w:r>
       <w:r>
         <w:t xml:space="preserve">, esp. if an anaphor is further modified.  </w:t>
@@ -2526,7 +2694,7 @@
         <w:spacing w:after="0" w:line="240" w:lineRule="auto"/>
         <w:ind w:left="284" w:hanging="142"/>
       </w:pPr>
-      <w:commentRangeStart w:id="4"/>
+      <w:commentRangeStart w:id="5"/>
       <w:r>
         <w:t xml:space="preserve">The </w:t>
       </w:r>
@@ -2544,12 +2712,12 @@
       <w:r>
         <w:t xml:space="preserve"> </w:t>
       </w:r>
-      <w:commentRangeEnd w:id="4"/>
+      <w:commentRangeEnd w:id="5"/>
       <w:r>
         <w:rPr>
           <w:rStyle w:val="Odkaznakoment"/>
         </w:rPr>
-        <w:commentReference w:id="4"/>
+        <w:commentReference w:id="5"/>
       </w:r>
       <w:r>
         <w:t xml:space="preserve">needs more detailed analysis. For this version, the </w:t>
@@ -2597,8 +2765,6 @@
           <w:highlight w:val="yellow"/>
         </w:rPr>
       </w:pPr>
-      <w:bookmarkStart w:id="5" w:name="_GoBack"/>
-      <w:bookmarkEnd w:id="5"/>
       <w:r>
         <w:rPr>
           <w:color w:val="FF0000"/>
@@ -2708,6 +2874,7 @@
         <w:rPr>
           <w:b/>
         </w:rPr>
+        <w:lastRenderedPageBreak/>
         <w:t xml:space="preserve">a. Coordination and discourse relations. </w:t>
       </w:r>
       <w:r>
@@ -2777,7 +2944,6 @@
         <w:ind w:left="284" w:hanging="142"/>
       </w:pPr>
       <w:r>
-        <w:lastRenderedPageBreak/>
         <w:t xml:space="preserve">Participant and non-participant roles that are shared by coordinated concepts </w:t>
       </w:r>
       <w:r>
@@ -2808,19 +2974,7 @@
       </w:r>
       <w:proofErr w:type="spellEnd"/>
       <w:r>
-        <w:t xml:space="preserve"> (right) </w:t>
-      </w:r>
-      <w:r>
-        <w:t>graph</w:t>
-      </w:r>
-      <w:r>
-        <w:t>s</w:t>
-      </w:r>
-      <w:r>
-        <w:t xml:space="preserve"> </w:t>
-      </w:r>
-      <w:r>
-        <w:t xml:space="preserve">of the sentence </w:t>
+        <w:t xml:space="preserve"> (right) graphs of the sentence </w:t>
       </w:r>
       <w:r>
         <w:rPr>
@@ -2854,6 +3008,9 @@
         <w:ind w:left="284" w:hanging="142"/>
       </w:pPr>
       <w:r>
+        <w:rPr>
+          <w:noProof/>
+        </w:rPr>
         <w:drawing>
           <wp:anchor distT="0" distB="0" distL="114300" distR="114300" simplePos="0" relativeHeight="251658240" behindDoc="0" locked="0" layoutInCell="1" allowOverlap="1" wp14:anchorId="07601E80" wp14:editId="743F1323">
             <wp:simplePos x="0" y="0"/>
@@ -2880,7 +3037,7 @@
                     </pic:cNvPicPr>
                   </pic:nvPicPr>
                   <pic:blipFill>
-                    <a:blip r:embed="rId10">
+                    <a:blip r:embed="rId11">
                       <a:extLst>
                         <a:ext uri="{28A0092B-C50C-407E-A947-70E740481C1C}">
                           <a14:useLocalDpi xmlns:a14="http://schemas.microsoft.com/office/drawing/2010/main" val="0"/>
@@ -5533,7 +5690,6 @@
         <w:rPr>
           <w:b/>
         </w:rPr>
-        <w:lastRenderedPageBreak/>
         <w:t>4</w:t>
       </w:r>
       <w:r>
@@ -6543,6 +6699,7 @@
         <w:contextualSpacing w:val="0"/>
       </w:pPr>
       <w:r>
+        <w:lastRenderedPageBreak/>
         <w:t xml:space="preserve">modal marker (MOD), </w:t>
       </w:r>
     </w:p>
@@ -6647,7 +6804,6 @@
         <w:rPr>
           <w:b/>
         </w:rPr>
-        <w:lastRenderedPageBreak/>
         <w:t>independent-clause</w:t>
       </w:r>
     </w:p>
@@ -7631,6 +7787,7 @@
         <w:spacing w:after="0" w:line="240" w:lineRule="auto"/>
       </w:pPr>
       <w:r>
+        <w:lastRenderedPageBreak/>
         <w:t xml:space="preserve">    almost 30% without </w:t>
       </w:r>
       <w:proofErr w:type="spellStart"/>
@@ -7800,7 +7957,6 @@
         <w:contextualSpacing w:val="0"/>
       </w:pPr>
       <w:r>
-        <w:lastRenderedPageBreak/>
         <w:t xml:space="preserve">    </w:t>
       </w:r>
       <w:proofErr w:type="spellStart"/>
@@ -9228,7 +9384,7 @@
       <w:r>
         <w:t xml:space="preserve">list: </w:t>
       </w:r>
-      <w:hyperlink r:id="rId11" w:anchor="gid=0" w:history="1">
+      <w:hyperlink r:id="rId12" w:anchor="gid=0" w:history="1">
         <w:r>
           <w:rPr>
             <w:rStyle w:val="Hypertextovodkaz"/>
@@ -9256,7 +9412,7 @@
         <w:spacing w:after="0" w:line="240" w:lineRule="auto"/>
         <w:ind w:left="1440"/>
       </w:pPr>
-      <w:hyperlink r:id="rId12" w:history="1">
+      <w:hyperlink r:id="rId13" w:history="1">
         <w:r>
           <w:rPr>
             <w:rStyle w:val="Hypertextovodkaz"/>
@@ -9344,14 +9500,13 @@
       </w:pPr>
       <w:proofErr w:type="gramStart"/>
       <w:r>
-        <w:lastRenderedPageBreak/>
         <w:t>based</w:t>
       </w:r>
       <w:proofErr w:type="gramEnd"/>
       <w:r>
         <w:t xml:space="preserve"> on </w:t>
       </w:r>
-      <w:hyperlink r:id="rId13" w:history="1">
+      <w:hyperlink r:id="rId14" w:history="1">
         <w:r>
           <w:rPr>
             <w:rStyle w:val="Hypertextovodkaz"/>
@@ -9392,7 +9547,7 @@
           <w:u w:val="none"/>
         </w:rPr>
       </w:pPr>
-      <w:hyperlink r:id="rId14" w:anchor="czech-cnec2" w:history="1">
+      <w:hyperlink r:id="rId15" w:anchor="czech-cnec2" w:history="1">
         <w:r>
           <w:rPr>
             <w:rStyle w:val="Hypertextovodkaz"/>
@@ -11326,6 +11481,7 @@
         <w:rPr>
           <w:b/>
         </w:rPr>
+        <w:lastRenderedPageBreak/>
         <w:t>8.</w:t>
       </w:r>
       <w:r>
@@ -11667,7 +11823,6 @@
         <w:rPr>
           <w:color w:val="FF0000"/>
         </w:rPr>
-        <w:lastRenderedPageBreak/>
         <w:t>semimodals</w:t>
       </w:r>
       <w:proofErr w:type="spellEnd"/>
@@ -12215,7 +12370,7 @@
       </w:pPr>
     </w:p>
     <w:sectPr>
-      <w:footerReference w:type="default" r:id="rId15"/>
+      <w:footerReference w:type="default" r:id="rId16"/>
       <w:pgSz w:w="12240" w:h="15840"/>
       <w:pgMar w:top="1440" w:right="1440" w:bottom="1440" w:left="1440" w:header="0" w:footer="0" w:gutter="0"/>
       <w:cols w:space="720"/>
@@ -12228,7 +12383,7 @@
 
 <file path=word/comments.xml><?xml version="1.0" encoding="utf-8"?>
 <w:comments xmlns:wpc="http://schemas.microsoft.com/office/word/2010/wordprocessingCanvas" xmlns:mc="http://schemas.openxmlformats.org/markup-compatibility/2006" xmlns:o="urn:schemas-microsoft-com:office:office" xmlns:r="http://schemas.openxmlformats.org/officeDocument/2006/relationships" xmlns:m="http://schemas.openxmlformats.org/officeDocument/2006/math" xmlns:v="urn:schemas-microsoft-com:vml" xmlns:wp14="http://schemas.microsoft.com/office/word/2010/wordprocessingDrawing" xmlns:wp="http://schemas.openxmlformats.org/drawingml/2006/wordprocessingDrawing" xmlns:w10="urn:schemas-microsoft-com:office:word" xmlns:w="http://schemas.openxmlformats.org/wordprocessingml/2006/main" xmlns:w14="http://schemas.microsoft.com/office/word/2010/wordml" xmlns:wpg="http://schemas.microsoft.com/office/word/2010/wordprocessingGroup" xmlns:wpi="http://schemas.microsoft.com/office/word/2010/wordprocessingInk" xmlns:wne="http://schemas.microsoft.com/office/word/2006/wordml" xmlns:wps="http://schemas.microsoft.com/office/word/2010/wordprocessingShape" mc:Ignorable="w14 wp14">
-  <w:comment w:id="0" w:author="unknown" w:date="2024-12-20T15:56:00Z" w:initials="u">
+  <w:comment w:id="1" w:author="unknown" w:date="2024-12-20T15:56:00Z" w:initials="u">
     <w:p>
       <w:pPr>
         <w:pStyle w:val="Textkomente"/>
@@ -12268,7 +12423,7 @@
       </w:r>
     </w:p>
   </w:comment>
-  <w:comment w:id="1" w:author="ML" w:date="2024-12-19T13:13:00Z" w:initials="ML">
+  <w:comment w:id="2" w:author="ML" w:date="2024-12-19T13:13:00Z" w:initials="ML">
     <w:p>
       <w:pPr>
         <w:pStyle w:val="Textkomente"/>
@@ -12315,7 +12470,7 @@
       </w:r>
     </w:p>
   </w:comment>
-  <w:comment w:id="2" w:author="unknown" w:date="2024-12-20T12:31:00Z" w:initials="u">
+  <w:comment w:id="3" w:author="unknown" w:date="2024-12-20T12:31:00Z" w:initials="u">
     <w:p>
       <w:pPr>
         <w:pStyle w:val="Textkomente"/>
@@ -12344,7 +12499,7 @@
       <w:proofErr w:type="gramEnd"/>
     </w:p>
   </w:comment>
-  <w:comment w:id="3" w:author="unknown" w:date="2024-12-20T12:32:00Z" w:initials="u">
+  <w:comment w:id="4" w:author="unknown" w:date="2024-12-20T12:32:00Z" w:initials="u">
     <w:p>
       <w:pPr>
         <w:pStyle w:val="Textkomente"/>
@@ -12429,7 +12584,7 @@
       <w:proofErr w:type="spellEnd"/>
     </w:p>
   </w:comment>
-  <w:comment w:id="4" w:author="unknown" w:date="2024-12-20T12:51:00Z" w:initials="u">
+  <w:comment w:id="5" w:author="unknown" w:date="2024-12-20T12:51:00Z" w:initials="u">
     <w:p>
       <w:pPr>
         <w:pStyle w:val="Textkomente"/>
@@ -12526,7 +12681,7 @@
             <w:noProof/>
             <w:lang w:val="cs-CZ"/>
           </w:rPr>
-          <w:t>3</w:t>
+          <w:t>8</w:t>
         </w:r>
         <w:r>
           <w:fldChar w:fldCharType="end"/>
@@ -15923,7 +16078,7 @@
 </file>
 
 <file path=customXml/itemProps1.xml><?xml version="1.0" encoding="utf-8"?>
-<ds:datastoreItem xmlns:ds="http://schemas.openxmlformats.org/officeDocument/2006/customXml" ds:itemID="{FB1DE8EC-C4A4-4EA2-848C-5BCD4B320613}">
+<ds:datastoreItem xmlns:ds="http://schemas.openxmlformats.org/officeDocument/2006/customXml" ds:itemID="{FF81CF21-2F63-4BA9-99D5-3418F9CB05B6}">
   <ds:schemaRefs>
     <ds:schemaRef ds:uri="http://schemas.openxmlformats.org/officeDocument/2006/bibliography"/>
   </ds:schemaRefs>

</xml_diff>